<commit_message>
Project: Updating the CLA submission address
</commit_message>
<xml_diff>
--- a/F5 Contributor License Agreement.docx
+++ b/F5 Contributor License Agreement.docx
@@ -167,7 +167,10 @@
         <w:t xml:space="preserve">email a pdf file of this Agreement to </w:t>
       </w:r>
       <w:r>
-        <w:t>opensource@f5.com</w:t>
+        <w:t>cla</w:t>
+      </w:r>
+      <w:r>
+        <w:t>@f5.com</w:t>
       </w:r>
       <w:r>
         <w:t xml:space="preserve">. </w:t>
@@ -3315,21 +3318,6 @@
 </file>
 
 <file path=customXml/item1.xml><?xml version="1.0" encoding="utf-8"?>
-<p:properties xmlns:p="http://schemas.microsoft.com/office/2006/metadata/properties" xmlns:xsi="http://www.w3.org/2001/XMLSchema-instance" xmlns:pc="http://schemas.microsoft.com/office/infopath/2007/PartnerControls">
-  <documentManagement/>
-</p:properties>
-</file>
-
-<file path=customXml/item2.xml><?xml version="1.0" encoding="utf-8"?>
-<?mso-contentType ?>
-<FormTemplates xmlns="http://schemas.microsoft.com/sharepoint/v3/contenttype/forms">
-  <Display>DocumentLibraryForm</Display>
-  <Edit>DocumentLibraryForm</Edit>
-  <New>DocumentLibraryForm</New>
-</FormTemplates>
-</file>
-
-<file path=customXml/item3.xml><?xml version="1.0" encoding="utf-8"?>
 <ct:contentTypeSchema xmlns:ct="http://schemas.microsoft.com/office/2006/metadata/contentType" xmlns:ma="http://schemas.microsoft.com/office/2006/metadata/properties/metaAttributes" ct:_="" ma:_="" ma:contentTypeName="Document" ma:contentTypeID="0x01010042FCEC7D1ADE80468148C0CCA2927743" ma:contentTypeVersion="6" ma:contentTypeDescription="Create a new document." ma:contentTypeScope="" ma:versionID="4994b9307b901d27ae9f7461ee618dd3">
   <xsd:schema xmlns:xsd="http://www.w3.org/2001/XMLSchema" xmlns:xs="http://www.w3.org/2001/XMLSchema" xmlns:p="http://schemas.microsoft.com/office/2006/metadata/properties" xmlns:ns2="d70b7aed-93df-4666-b02a-5aec69d3c7ed" xmlns:ns3="80365ee2-4400-440f-9510-d8f7edd78aaa" targetNamespace="http://schemas.microsoft.com/office/2006/metadata/properties" ma:root="true" ma:fieldsID="c5b3160963213c1f6dfbf5fe91533e92" ns2:_="" ns3:_="">
     <xsd:import namespace="d70b7aed-93df-4666-b02a-5aec69d3c7ed"/>
@@ -3508,24 +3496,22 @@
 </ct:contentTypeSchema>
 </file>
 
-<file path=customXml/itemProps1.xml><?xml version="1.0" encoding="utf-8"?>
-<ds:datastoreItem xmlns:ds="http://schemas.openxmlformats.org/officeDocument/2006/customXml" ds:itemID="{EFEFCA9D-F09A-4397-876F-BDCC3E668177}">
-  <ds:schemaRefs>
-    <ds:schemaRef ds:uri="http://schemas.microsoft.com/office/2006/metadata/properties"/>
-    <ds:schemaRef ds:uri="http://schemas.microsoft.com/office/infopath/2007/PartnerControls"/>
-  </ds:schemaRefs>
-</ds:datastoreItem>
+<file path=customXml/item2.xml><?xml version="1.0" encoding="utf-8"?>
+<?mso-contentType ?>
+<FormTemplates xmlns="http://schemas.microsoft.com/sharepoint/v3/contenttype/forms">
+  <Display>DocumentLibraryForm</Display>
+  <Edit>DocumentLibraryForm</Edit>
+  <New>DocumentLibraryForm</New>
+</FormTemplates>
 </file>
 
-<file path=customXml/itemProps2.xml><?xml version="1.0" encoding="utf-8"?>
-<ds:datastoreItem xmlns:ds="http://schemas.openxmlformats.org/officeDocument/2006/customXml" ds:itemID="{A1683B46-6759-4680-91AE-C66643534633}">
-  <ds:schemaRefs>
-    <ds:schemaRef ds:uri="http://schemas.microsoft.com/sharepoint/v3/contenttype/forms"/>
-  </ds:schemaRefs>
-</ds:datastoreItem>
+<file path=customXml/item3.xml><?xml version="1.0" encoding="utf-8"?>
+<p:properties xmlns:p="http://schemas.microsoft.com/office/2006/metadata/properties" xmlns:xsi="http://www.w3.org/2001/XMLSchema-instance" xmlns:pc="http://schemas.microsoft.com/office/infopath/2007/PartnerControls">
+  <documentManagement/>
+</p:properties>
 </file>
 
-<file path=customXml/itemProps3.xml><?xml version="1.0" encoding="utf-8"?>
+<file path=customXml/itemProps1.xml><?xml version="1.0" encoding="utf-8"?>
 <ds:datastoreItem xmlns:ds="http://schemas.openxmlformats.org/officeDocument/2006/customXml" ds:itemID="{5D68CEE6-FC8B-4B86-9648-0C8E4C5EC535}">
   <ds:schemaRefs>
     <ds:schemaRef ds:uri="http://schemas.microsoft.com/office/2006/metadata/contentType"/>
@@ -3542,4 +3528,21 @@
     <ds:schemaRef ds:uri="http://schemas.microsoft.com/internal/obd"/>
   </ds:schemaRefs>
 </ds:datastoreItem>
+</file>
+
+<file path=customXml/itemProps2.xml><?xml version="1.0" encoding="utf-8"?>
+<ds:datastoreItem xmlns:ds="http://schemas.openxmlformats.org/officeDocument/2006/customXml" ds:itemID="{A1683B46-6759-4680-91AE-C66643534633}">
+  <ds:schemaRefs>
+    <ds:schemaRef ds:uri="http://schemas.microsoft.com/sharepoint/v3/contenttype/forms"/>
+  </ds:schemaRefs>
+</ds:datastoreItem>
+</file>
+
+<file path=customXml/itemProps3.xml><?xml version="1.0" encoding="utf-8"?>
+<ds:datastoreItem xmlns:ds="http://schemas.openxmlformats.org/officeDocument/2006/customXml" ds:itemID="{EFEFCA9D-F09A-4397-876F-BDCC3E668177}">
+  <ds:schemaRefs>
+    <ds:schemaRef ds:uri="http://schemas.microsoft.com/office/2006/metadata/properties"/>
+    <ds:schemaRef ds:uri="http://schemas.microsoft.com/office/infopath/2007/PartnerControls"/>
+  </ds:schemaRefs>
+</ds:datastoreItem>
 </file>
</xml_diff>